<commit_message>
docs: Corrección presentación inicial del proyecto. Realizado.
</commit_message>
<xml_diff>
--- a/Documentación/PresentaciónInicial_proyecto.docx
+++ b/Documentación/PresentaciónInicial_proyecto.docx
@@ -1024,21 +1024,7 @@
           <w:szCs w:val="20"/>
           <w:lang w:val="es-CL"/>
         </w:rPr>
-        <w:t xml:space="preserve">Los distribuidores intentan fidelizar a los clientes con cupones de descuento en papel, que los usuarios deben conservar para futuras compras. Estos cupones, al estar hechos de papel, no solo son fáciles de </w:t>
-      </w:r>
-      <w:r>
-        <w:rPr>
-          <w:szCs w:val="20"/>
-          <w:lang w:val="es-CL"/>
-        </w:rPr>
-        <w:t>perder,</w:t>
-      </w:r>
-      <w:r>
-        <w:rPr>
-          <w:szCs w:val="20"/>
-          <w:lang w:val="es-CL"/>
-        </w:rPr>
-        <w:t xml:space="preserve"> sino que también contribuyen a la contaminación ambiental.</w:t>
+        <w:t>Los distribuidores intentan fidelizar a los clientes con cupones de descuento en papel, que los usuarios deben conservar para futuras compras. Estos cupones, al estar hechos de papel, no solo son fáciles de perder, sino que también contribuyen a la contaminación ambiental.</w:t>
       </w:r>
     </w:p>
     <w:p>
@@ -2222,16 +2208,16 @@
           <w:b/>
           <w:bCs/>
           <w:color w:val="00000A"/>
-          <w:lang w:val="en-US"/>
-        </w:rPr>
-      </w:pPr>
-      <w:r>
-        <w:rPr>
-          <w:rFonts w:eastAsia="SimSun" w:cstheme="minorHAnsi"/>
-          <w:b/>
-          <w:bCs/>
-          <w:color w:val="00000A"/>
-          <w:lang w:val="en-US"/>
+          <w:lang w:val="es-CL"/>
+        </w:rPr>
+      </w:pPr>
+      <w:r>
+        <w:rPr>
+          <w:rFonts w:eastAsia="SimSun" w:cstheme="minorHAnsi"/>
+          <w:b/>
+          <w:bCs/>
+          <w:color w:val="00000A"/>
+          <w:lang w:val="es-CL"/>
         </w:rPr>
         <w:t>Gestión de Usuarios</w:t>
       </w:r>
@@ -2816,7 +2802,23 @@
           <w:color w:val="00000A"/>
           <w:lang w:val="es-CL"/>
         </w:rPr>
-        <w:t xml:space="preserve"> La aplicación integrará pasarelas de pago como tarjetas de crédito/débito, transferencias bancarias y wallets digitales.</w:t>
+        <w:t xml:space="preserve"> La aplicación integrará pasarelas de pago como tarjetas de crédito/débito, transferencias bancarias y</w:t>
+      </w:r>
+      <w:r>
+        <w:rPr>
+          <w:rFonts w:eastAsia="SimSun" w:cstheme="minorHAnsi"/>
+          <w:color w:val="00000A"/>
+          <w:lang w:val="es-CL"/>
+        </w:rPr>
+        <w:t xml:space="preserve"> efectivo</w:t>
+      </w:r>
+      <w:r>
+        <w:rPr>
+          <w:rFonts w:eastAsia="SimSun" w:cstheme="minorHAnsi"/>
+          <w:color w:val="00000A"/>
+          <w:lang w:val="es-CL"/>
+        </w:rPr>
+        <w:t>.</w:t>
       </w:r>
     </w:p>
     <w:p>
@@ -11708,6 +11710,7 @@
   <w:style w:type="character" w:default="1" w:styleId="DefaultParagraphFont">
     <w:name w:val="Default Paragraph Font"/>
     <w:uiPriority w:val="1"/>
+    <w:semiHidden/>
     <w:unhideWhenUsed/>
   </w:style>
   <w:style w:type="table" w:default="1" w:styleId="TableNormal">

</xml_diff>